<commit_message>
work distribution week 2
</commit_message>
<xml_diff>
--- a/submissions/week2_work_distribution.docx
+++ b/submissions/week2_work_distribution.docx
@@ -149,6 +149,21 @@
                 <w:sz w:val="24"/>
                 <w:szCs w:val="24"/>
               </w:rPr>
+              <w:t>- configure Jupyter notebook to run the LDA model</w:t>
+            </w:r>
+          </w:p>
+          <w:p>
+            <w:pPr>
+              <w:rPr>
+                <w:sz w:val="24"/>
+                <w:szCs w:val="24"/>
+              </w:rPr>
+            </w:pPr>
+            <w:r>
+              <w:rPr>
+                <w:sz w:val="24"/>
+                <w:szCs w:val="24"/>
+              </w:rPr>
               <w:t xml:space="preserve">- </w:t>
             </w:r>
             <w:r>
@@ -156,8 +171,58 @@
                 <w:sz w:val="24"/>
                 <w:szCs w:val="24"/>
               </w:rPr>
-              <w:t>LDA for num of topics 5, 6, 7, 8, 9, 10</w:t>
-            </w:r>
+              <w:t xml:space="preserve">run </w:t>
+            </w:r>
+            <w:r>
+              <w:rPr>
+                <w:sz w:val="24"/>
+                <w:szCs w:val="24"/>
+              </w:rPr>
+              <w:t xml:space="preserve">LDA </w:t>
+            </w:r>
+            <w:r>
+              <w:rPr>
+                <w:sz w:val="24"/>
+                <w:szCs w:val="24"/>
+              </w:rPr>
+              <w:t xml:space="preserve">on </w:t>
+            </w:r>
+            <w:r>
+              <w:rPr>
+                <w:sz w:val="24"/>
+                <w:szCs w:val="24"/>
+              </w:rPr>
+              <w:t xml:space="preserve">5, 6, 7, 8, 9, </w:t>
+            </w:r>
+            <w:r>
+              <w:rPr>
+                <w:sz w:val="24"/>
+                <w:szCs w:val="24"/>
+              </w:rPr>
+              <w:t xml:space="preserve">and </w:t>
+            </w:r>
+            <w:r>
+              <w:rPr>
+                <w:sz w:val="24"/>
+                <w:szCs w:val="24"/>
+              </w:rPr>
+              <w:t>10</w:t>
+            </w:r>
+            <w:r>
+              <w:rPr>
+                <w:sz w:val="24"/>
+                <w:szCs w:val="24"/>
+              </w:rPr>
+              <w:t xml:space="preserve"> number of topics and save the results</w:t>
+            </w:r>
+          </w:p>
+          <w:p>
+            <w:pPr>
+              <w:rPr>
+                <w:sz w:val="24"/>
+                <w:szCs w:val="24"/>
+              </w:rPr>
+            </w:pPr>
           </w:p>
           <w:p>
             <w:pPr>
@@ -187,6 +252,28 @@
                 <w:szCs w:val="24"/>
               </w:rPr>
             </w:pPr>
+            <w:r>
+              <w:rPr>
+                <w:sz w:val="24"/>
+                <w:szCs w:val="24"/>
+              </w:rPr>
+              <w:t>- Work on report section of the LDA through visualizations</w:t>
+            </w:r>
+          </w:p>
+          <w:p>
+            <w:pPr>
+              <w:rPr>
+                <w:sz w:val="24"/>
+                <w:szCs w:val="24"/>
+              </w:rPr>
+            </w:pPr>
+            <w:r>
+              <w:rPr>
+                <w:sz w:val="24"/>
+                <w:szCs w:val="24"/>
+              </w:rPr>
+              <w:t>- work on B.2</w:t>
+            </w:r>
           </w:p>
         </w:tc>
       </w:tr>

</xml_diff>